<commit_message>
added use case one diagram
added use case one diagram
</commit_message>
<xml_diff>
--- a/Software Design Document (4).docx
+++ b/Software Design Document (4).docx
@@ -1,6 +1,6 @@
 
 <file path=word/document.xml><?xml version="1.0" encoding="utf-8"?>
-<w:document xmlns:wpc="http://schemas.microsoft.com/office/word/2010/wordprocessingCanvas" xmlns:cx="http://schemas.microsoft.com/office/drawing/2014/chartex" xmlns:cx1="http://schemas.microsoft.com/office/drawing/2015/9/8/chartex" xmlns:cx2="http://schemas.microsoft.com/office/drawing/2015/10/21/chartex" xmlns:cx3="http://schemas.microsoft.com/office/drawing/2016/5/9/chartex" xmlns:cx4="http://schemas.microsoft.com/office/drawing/2016/5/10/chartex" xmlns:cx5="http://schemas.microsoft.com/office/drawing/2016/5/11/chartex" xmlns:cx6="http://schemas.microsoft.com/office/drawing/2016/5/12/chartex" xmlns:cx7="http://schemas.microsoft.com/office/drawing/2016/5/13/chartex" xmlns:cx8="http://schemas.microsoft.com/office/drawing/2016/5/14/chartex" xmlns:mc="http://schemas.openxmlformats.org/markup-compatibility/2006" xmlns:aink="http://schemas.microsoft.com/office/drawing/2016/ink" xmlns:am3d="http://schemas.microsoft.com/office/drawing/2017/model3d" xmlns:o="urn:schemas-microsoft-com:office:office" xmlns:oel="http://schemas.microsoft.com/office/2019/extlst" xmlns:r="http://schemas.openxmlformats.org/officeDocument/2006/relationships" xmlns:m="http://schemas.openxmlformats.org/officeDocument/2006/math" xmlns:v="urn:schemas-microsoft-com:vml" xmlns:wp14="http://schemas.microsoft.com/office/word/2010/wordprocessingDrawing" xmlns:wp="http://schemas.openxmlformats.org/drawingml/2006/wordprocessingDrawing" xmlns:w10="urn:schemas-microsoft-com:office:word" xmlns:w="http://schemas.openxmlformats.org/wordprocessingml/2006/main" xmlns:w14="http://schemas.microsoft.com/office/word/2010/wordml" xmlns:w15="http://schemas.microsoft.com/office/word/2012/wordml" xmlns:w16cex="http://schemas.microsoft.com/office/word/2018/wordml/cex" xmlns:w16cid="http://schemas.microsoft.com/office/word/2016/wordml/cid" xmlns:w16="http://schemas.microsoft.com/office/word/2018/wordml" xmlns:w16sdtdh="http://schemas.microsoft.com/office/word/2020/wordml/sdtdatahash" xmlns:w16se="http://schemas.microsoft.com/office/word/2015/wordml/symex" xmlns:wpg="http://schemas.microsoft.com/office/word/2010/wordprocessingGroup" xmlns:wpi="http://schemas.microsoft.com/office/word/2010/wordprocessingInk" xmlns:wne="http://schemas.microsoft.com/office/word/2006/wordml" xmlns:wps="http://schemas.microsoft.com/office/word/2010/wordprocessingShape" mc:Ignorable="w14 w15 w16se w16cid w16 w16cex w16sdtdh wp14">
+<w:document xmlns:wpc="http://schemas.microsoft.com/office/word/2010/wordprocessingCanvas" xmlns:mc="http://schemas.openxmlformats.org/markup-compatibility/2006" xmlns:o="urn:schemas-microsoft-com:office:office" xmlns:r="http://schemas.openxmlformats.org/officeDocument/2006/relationships" xmlns:m="http://schemas.openxmlformats.org/officeDocument/2006/math" xmlns:v="urn:schemas-microsoft-com:vml" xmlns:wp14="http://schemas.microsoft.com/office/word/2010/wordprocessingDrawing" xmlns:wp="http://schemas.openxmlformats.org/drawingml/2006/wordprocessingDrawing" xmlns:w10="urn:schemas-microsoft-com:office:word" xmlns:w="http://schemas.openxmlformats.org/wordprocessingml/2006/main" xmlns:w14="http://schemas.microsoft.com/office/word/2010/wordml" xmlns:w15="http://schemas.microsoft.com/office/word/2012/wordml" xmlns:wpg="http://schemas.microsoft.com/office/word/2010/wordprocessingGroup" xmlns:wpi="http://schemas.microsoft.com/office/word/2010/wordprocessingInk" xmlns:wne="http://schemas.microsoft.com/office/word/2006/wordml" xmlns:wps="http://schemas.microsoft.com/office/word/2010/wordprocessingShape" mc:Ignorable="w14 w15 wp14">
   <w:body>
     <w:p>
       <w:pPr>
@@ -52,6 +52,7 @@
           <w:docPartUnique/>
         </w:docPartObj>
       </w:sdtPr>
+      <w:sdtEndPr/>
       <w:sdtContent>
         <w:p>
           <w:pPr>
@@ -1059,6 +1060,7 @@
     <w:p/>
     <w:p>
       <w:r>
+        <w:lastRenderedPageBreak/>
         <w:br w:type="page"/>
       </w:r>
     </w:p>
@@ -1072,6 +1074,7 @@
       </w:pPr>
       <w:bookmarkStart w:id="1" w:name="_Toc681391171"/>
       <w:r>
+        <w:lastRenderedPageBreak/>
         <w:t>System Vision</w:t>
       </w:r>
       <w:bookmarkEnd w:id="1"/>
@@ -1397,6 +1400,7 @@
       </w:pPr>
       <w:bookmarkStart w:id="5" w:name="_Toc2268208"/>
       <w:r>
+        <w:lastRenderedPageBreak/>
         <w:t>Requirements</w:t>
       </w:r>
       <w:bookmarkEnd w:id="5"/>
@@ -1756,6 +1760,7 @@
       </w:pPr>
       <w:bookmarkStart w:id="8" w:name="_Toc472161525"/>
       <w:r>
+        <w:lastRenderedPageBreak/>
         <w:t>Use Cases</w:t>
       </w:r>
       <w:r>
@@ -2450,6 +2455,92 @@
     </w:p>
     <w:p>
       <w:pPr>
+        <w:rPr>
+          <w:rFonts w:ascii="Calibri" w:eastAsia="Calibri" w:hAnsi="Calibri" w:cs="Calibri"/>
+        </w:rPr>
+      </w:pPr>
+      <w:bookmarkStart w:id="9" w:name="_GoBack"/>
+      <w:bookmarkEnd w:id="9"/>
+      <w:r>
+        <w:rPr>
+          <w:rFonts w:ascii="Calibri" w:eastAsia="Calibri" w:hAnsi="Calibri" w:cs="Calibri"/>
+        </w:rPr>
+        <w:t>Below is the use case diagram of the use case above.</w:t>
+      </w:r>
+    </w:p>
+    <w:p>
+      <w:r>
+        <w:rPr>
+          <w:noProof/>
+          <w:lang w:eastAsia="zh-CN"/>
+        </w:rPr>
+        <w:lastRenderedPageBreak/>
+        <w:drawing>
+          <wp:inline distT="0" distB="0" distL="0" distR="0" wp14:anchorId="0A2BBBDA" wp14:editId="4AD24AD3">
+            <wp:extent cx="5475111" cy="4619625"/>
+            <wp:effectExtent l="0" t="0" r="0" b="0"/>
+            <wp:docPr id="1247427540" name="Picture 1247427540" title="Inserting image..."/>
+            <wp:cNvGraphicFramePr>
+              <a:graphicFrameLocks xmlns:a="http://schemas.openxmlformats.org/drawingml/2006/main" noChangeAspect="1"/>
+            </wp:cNvGraphicFramePr>
+            <a:graphic xmlns:a="http://schemas.openxmlformats.org/drawingml/2006/main">
+              <a:graphicData uri="http://schemas.openxmlformats.org/drawingml/2006/picture">
+                <pic:pic xmlns:pic="http://schemas.openxmlformats.org/drawingml/2006/picture">
+                  <pic:nvPicPr>
+                    <pic:cNvPr id="0" name=""/>
+                    <pic:cNvPicPr/>
+                  </pic:nvPicPr>
+                  <pic:blipFill>
+                    <a:blip r:embed="rId6">
+                      <a:extLst>
+                        <a:ext uri="{28A0092B-C50C-407E-A947-70E740481C1C}">
+                          <a14:useLocalDpi xmlns:a14="http://schemas.microsoft.com/office/drawing/2010/main" val="0"/>
+                        </a:ext>
+                      </a:extLst>
+                    </a:blip>
+                    <a:stretch>
+                      <a:fillRect/>
+                    </a:stretch>
+                  </pic:blipFill>
+                  <pic:spPr>
+                    <a:xfrm>
+                      <a:off x="0" y="0"/>
+                      <a:ext cx="5475111" cy="4619625"/>
+                    </a:xfrm>
+                    <a:prstGeom prst="rect">
+                      <a:avLst/>
+                    </a:prstGeom>
+                  </pic:spPr>
+                </pic:pic>
+              </a:graphicData>
+            </a:graphic>
+          </wp:inline>
+        </w:drawing>
+      </w:r>
+    </w:p>
+    <w:p>
+      <w:pPr>
+        <w:spacing w:after="0" w:line="240" w:lineRule="auto"/>
+        <w:textAlignment w:val="baseline"/>
+        <w:rPr>
+          <w:rFonts w:ascii="Times New Roman" w:eastAsia="Times New Roman" w:hAnsi="Times New Roman" w:cs="Times New Roman"/>
+          <w:sz w:val="24"/>
+          <w:szCs w:val="24"/>
+          <w:lang w:val="en-US" w:eastAsia="zh-CN"/>
+        </w:rPr>
+      </w:pPr>
+      <w:r>
+        <w:rPr>
+          <w:rFonts w:ascii="Calibri" w:eastAsia="Times New Roman" w:hAnsi="Calibri" w:cs="Calibri"/>
+          <w:color w:val="000000"/>
+          <w:shd w:val="clear" w:color="auto" w:fill="FFFFFF"/>
+          <w:lang w:eastAsia="zh-CN"/>
+        </w:rPr>
+        <w:br/>
+      </w:r>
+    </w:p>
+    <w:p>
+      <w:pPr>
         <w:pStyle w:val="ListParagraph"/>
         <w:numPr>
           <w:ilvl w:val="0"/>
@@ -2958,6 +3049,7 @@
               <w:rPr>
                 <w:rFonts w:ascii="Calibri" w:eastAsia="Calibri" w:hAnsi="Calibri" w:cs="Calibri"/>
               </w:rPr>
+              <w:lastRenderedPageBreak/>
               <w:t>Postconditions</w:t>
             </w:r>
           </w:p>
@@ -3786,6 +3878,7 @@
               <w:rPr>
                 <w:rFonts w:ascii="Calibri" w:eastAsia="Calibri" w:hAnsi="Calibri" w:cs="Calibri"/>
               </w:rPr>
+              <w:lastRenderedPageBreak/>
               <w:t>Postconditions</w:t>
             </w:r>
           </w:p>
@@ -5334,8 +5427,9 @@
           <w:numId w:val="0"/>
         </w:numPr>
       </w:pPr>
-      <w:bookmarkStart w:id="9" w:name="_Toc1166474536"/>
-      <w:r>
+      <w:bookmarkStart w:id="10" w:name="_Toc1166474536"/>
+      <w:r>
+        <w:lastRenderedPageBreak/>
         <w:t xml:space="preserve">3.0 </w:t>
       </w:r>
       <w:r>
@@ -5344,20 +5438,20 @@
       <w:r>
         <w:t>ystem Components</w:t>
       </w:r>
-      <w:bookmarkEnd w:id="9"/>
+      <w:bookmarkEnd w:id="10"/>
     </w:p>
     <w:p>
       <w:pPr>
         <w:pStyle w:val="Heading2"/>
       </w:pPr>
-      <w:bookmarkStart w:id="10" w:name="_Toc1762399836"/>
+      <w:bookmarkStart w:id="11" w:name="_Toc1762399836"/>
       <w:r>
         <w:t xml:space="preserve">3.1 </w:t>
       </w:r>
       <w:r>
         <w:t>Software Design</w:t>
       </w:r>
-      <w:bookmarkEnd w:id="10"/>
+      <w:bookmarkEnd w:id="11"/>
     </w:p>
     <w:p/>
     <w:p>
@@ -5372,7 +5466,9 @@
       <w:r>
         <w:rPr>
           <w:noProof/>
-        </w:rPr>
+          <w:lang w:eastAsia="zh-CN"/>
+        </w:rPr>
+        <w:lastRenderedPageBreak/>
         <w:drawing>
           <wp:inline distT="0" distB="0" distL="0" distR="0" wp14:anchorId="3D696D44" wp14:editId="1AB8F4A4">
             <wp:extent cx="6569154" cy="7804936"/>
@@ -5389,7 +5485,7 @@
                     <pic:cNvPicPr/>
                   </pic:nvPicPr>
                   <pic:blipFill>
-                    <a:blip r:embed="rId6">
+                    <a:blip r:embed="rId7">
                       <a:extLst>
                         <a:ext uri="{28A0092B-C50C-407E-A947-70E740481C1C}">
                           <a14:useLocalDpi xmlns:a14="http://schemas.microsoft.com/office/drawing/2010/main" val="0"/>
@@ -5420,7 +5516,7 @@
       <w:pPr>
         <w:pStyle w:val="Heading2"/>
       </w:pPr>
-      <w:bookmarkStart w:id="11" w:name="_Toc1318983062"/>
+      <w:bookmarkStart w:id="12" w:name="_Toc1318983062"/>
       <w:r>
         <w:t>3.</w:t>
       </w:r>
@@ -5433,14 +5529,14 @@
       <w:r>
         <w:t>System Components</w:t>
       </w:r>
-      <w:bookmarkEnd w:id="11"/>
+      <w:bookmarkEnd w:id="12"/>
     </w:p>
     <w:p>
       <w:pPr>
         <w:pStyle w:val="Heading3"/>
         <w:ind w:firstLine="720"/>
       </w:pPr>
-      <w:bookmarkStart w:id="12" w:name="_Toc165527473"/>
+      <w:bookmarkStart w:id="13" w:name="_Toc165527473"/>
       <w:r>
         <w:t>3.2.1</w:t>
       </w:r>
@@ -5450,7 +5546,7 @@
       <w:r>
         <w:t>Functions</w:t>
       </w:r>
-      <w:bookmarkEnd w:id="12"/>
+      <w:bookmarkEnd w:id="13"/>
     </w:p>
     <w:p/>
     <w:p>
@@ -5463,6 +5559,7 @@
         <w:rPr>
           <w:color w:val="FFC000"/>
         </w:rPr>
+        <w:lastRenderedPageBreak/>
         <w:t>Def Welcome_Page()</w:t>
       </w:r>
       <w:r>
@@ -5913,6 +6010,7 @@
         <w:rPr>
           <w:color w:val="000000" w:themeColor="text1"/>
         </w:rPr>
+        <w:lastRenderedPageBreak/>
         <w:t xml:space="preserve">The Cleanest Restaurant </w:t>
       </w:r>
       <w:r>
@@ -6281,6 +6379,7 @@
         <w:rPr>
           <w:color w:val="000000" w:themeColor="text1"/>
         </w:rPr>
+        <w:lastRenderedPageBreak/>
         <w:t xml:space="preserve">These keys words are inputted by the user and grabbed </w:t>
       </w:r>
     </w:p>
@@ -6362,7 +6461,7 @@
         <w:pStyle w:val="Heading3"/>
         <w:ind w:left="348"/>
       </w:pPr>
-      <w:bookmarkStart w:id="13" w:name="_Toc1264845340"/>
+      <w:bookmarkStart w:id="14" w:name="_Toc1264845340"/>
       <w:r>
         <w:t>3.2.2</w:t>
       </w:r>
@@ -6375,7 +6474,7 @@
       <w:r>
         <w:t xml:space="preserve"> / Data Sources</w:t>
       </w:r>
-      <w:bookmarkEnd w:id="13"/>
+      <w:bookmarkEnd w:id="14"/>
     </w:p>
     <w:p>
       <w:pPr>
@@ -6713,6 +6812,7 @@
           <w:bCs/>
           <w:color w:val="000000" w:themeColor="text1"/>
         </w:rPr>
+        <w:lastRenderedPageBreak/>
         <w:t>CRITICAL FLAG:</w:t>
       </w:r>
       <w:r>
@@ -7016,11 +7116,11 @@
           <w:numId w:val="23"/>
         </w:numPr>
       </w:pPr>
-      <w:bookmarkStart w:id="14" w:name="_Toc1953166448"/>
+      <w:bookmarkStart w:id="15" w:name="_Toc1953166448"/>
       <w:r>
         <w:t>Detailed Design</w:t>
       </w:r>
-      <w:bookmarkEnd w:id="14"/>
+      <w:bookmarkEnd w:id="15"/>
     </w:p>
     <w:p/>
     <w:p>
@@ -7083,6 +7183,7 @@
     </w:p>
     <w:p>
       <w:r>
+        <w:lastRenderedPageBreak/>
         <w:t>Mainloop is a Tkinter function that is called at the beginning of every page to ensure that</w:t>
       </w:r>
       <w:r>
@@ -7606,6 +7707,7 @@
         <w:ind w:firstLine="720"/>
       </w:pPr>
       <w:r>
+        <w:lastRenderedPageBreak/>
         <w:t>Page_Start()</w:t>
       </w:r>
     </w:p>
@@ -8003,6 +8105,7 @@
         <w:rPr>
           <w:color w:val="000000" w:themeColor="text1"/>
         </w:rPr>
+        <w:lastRenderedPageBreak/>
         <w:t xml:space="preserve">Button – imput button with height, width, colour properties.  Command = </w:t>
       </w:r>
       <w:r>
@@ -8366,6 +8469,7 @@
         <w:rPr>
           <w:color w:val="000000" w:themeColor="text1"/>
         </w:rPr>
+        <w:lastRenderedPageBreak/>
         <w:t xml:space="preserve">Def “Function to go to new Window”(): </w:t>
       </w:r>
       <w:r>
@@ -8443,11 +8547,12 @@
           <w:numId w:val="0"/>
         </w:numPr>
       </w:pPr>
-      <w:bookmarkStart w:id="15" w:name="_Toc700196127"/>
-      <w:r>
+      <w:bookmarkStart w:id="16" w:name="_Toc700196127"/>
+      <w:r>
+        <w:lastRenderedPageBreak/>
         <w:t>User Interface Design</w:t>
       </w:r>
-      <w:bookmarkEnd w:id="15"/>
+      <w:bookmarkEnd w:id="16"/>
     </w:p>
     <w:p/>
     <w:p>
@@ -8627,11 +8732,11 @@
           <w:numId w:val="23"/>
         </w:numPr>
       </w:pPr>
-      <w:bookmarkStart w:id="16" w:name="_Toc1965437238"/>
+      <w:bookmarkStart w:id="17" w:name="_Toc1965437238"/>
       <w:r>
         <w:t>Structural Design</w:t>
       </w:r>
-      <w:bookmarkEnd w:id="16"/>
+      <w:bookmarkEnd w:id="17"/>
     </w:p>
     <w:p>
       <w:pPr>
@@ -8679,11 +8784,11 @@
           <w:szCs w:val="26"/>
         </w:rPr>
       </w:pPr>
-      <w:bookmarkStart w:id="17" w:name="_Toc287715328"/>
+      <w:bookmarkStart w:id="18" w:name="_Toc287715328"/>
       <w:r>
         <w:t>4.1.1 navigational design</w:t>
       </w:r>
-      <w:bookmarkEnd w:id="17"/>
+      <w:bookmarkEnd w:id="18"/>
     </w:p>
     <w:p>
       <w:r>
@@ -8726,11 +8831,11 @@
           <w:szCs w:val="26"/>
         </w:rPr>
       </w:pPr>
-      <w:bookmarkStart w:id="18" w:name="_Toc551064840"/>
+      <w:bookmarkStart w:id="19" w:name="_Toc551064840"/>
       <w:r>
         <w:t>4.1.2 structural design implementations</w:t>
       </w:r>
-      <w:bookmarkEnd w:id="18"/>
+      <w:bookmarkEnd w:id="19"/>
     </w:p>
     <w:p>
       <w:r>
@@ -8784,7 +8889,7 @@
       <w:r>
         <w:t xml:space="preserve">selected </w:t>
       </w:r>
-      <w:bookmarkStart w:id="19" w:name="_Int_Ls60xfgX"/>
+      <w:bookmarkStart w:id="20" w:name="_Int_Ls60xfgX"/>
       <w:r>
         <w:t>period. To do this the user has to enter a start date</w:t>
       </w:r>
@@ -8809,7 +8914,7 @@
       <w:r>
         <w:t xml:space="preserve"> inspection details of a spec</w:t>
       </w:r>
-      <w:bookmarkEnd w:id="19"/>
+      <w:bookmarkEnd w:id="20"/>
       <w:r>
         <w:t xml:space="preserve">ific </w:t>
       </w:r>
@@ -8847,6 +8952,7 @@
         <w:t xml:space="preserve"> of a few different </w:t>
       </w:r>
       <w:r>
+        <w:lastRenderedPageBreak/>
         <w:t>analysis's</w:t>
       </w:r>
       <w:r>
@@ -8894,11 +9000,11 @@
       <w:r>
         <w:t xml:space="preserve"> This will look </w:t>
       </w:r>
-      <w:bookmarkStart w:id="20" w:name="_Int_60fahVfs"/>
+      <w:bookmarkStart w:id="21" w:name="_Int_60fahVfs"/>
       <w:r>
         <w:t>like</w:t>
       </w:r>
-      <w:bookmarkEnd w:id="20"/>
+      <w:bookmarkEnd w:id="21"/>
       <w:r>
         <w:t xml:space="preserve"> figure 5</w:t>
       </w:r>
@@ -9004,6 +9110,7 @@
       <w:r>
         <w:rPr>
           <w:noProof/>
+          <w:lang w:eastAsia="zh-CN"/>
         </w:rPr>
         <w:drawing>
           <wp:inline distT="0" distB="0" distL="0" distR="0" wp14:anchorId="5243F0E6" wp14:editId="699FF22C">
@@ -9021,7 +9128,7 @@
                     <pic:cNvPicPr/>
                   </pic:nvPicPr>
                   <pic:blipFill>
-                    <a:blip r:embed="rId7">
+                    <a:blip r:embed="rId8">
                       <a:extLst>
                         <a:ext uri="{28A0092B-C50C-407E-A947-70E740481C1C}">
                           <a14:useLocalDpi xmlns:a14="http://schemas.microsoft.com/office/drawing/2010/main" val="0"/>
@@ -9089,31 +9196,31 @@
           <w:numId w:val="23"/>
         </w:numPr>
       </w:pPr>
-      <w:bookmarkStart w:id="21" w:name="_Toc1256720520"/>
+      <w:bookmarkStart w:id="22" w:name="_Toc1256720520"/>
       <w:r>
         <w:t>Visual Design</w:t>
       </w:r>
-      <w:bookmarkEnd w:id="21"/>
+      <w:bookmarkEnd w:id="22"/>
     </w:p>
     <w:p>
       <w:pPr>
         <w:pStyle w:val="Heading3"/>
       </w:pPr>
-      <w:bookmarkStart w:id="22" w:name="_Toc316107721"/>
+      <w:bookmarkStart w:id="23" w:name="_Toc316107721"/>
       <w:r>
         <w:t>4.2.1 Design choices</w:t>
       </w:r>
-      <w:bookmarkEnd w:id="22"/>
+      <w:bookmarkEnd w:id="23"/>
     </w:p>
     <w:p>
       <w:r>
         <w:t xml:space="preserve">The design of this tool has been kept as simple as possible </w:t>
       </w:r>
-      <w:bookmarkStart w:id="23" w:name="_Int_iNBZtYeK"/>
+      <w:bookmarkStart w:id="24" w:name="_Int_iNBZtYeK"/>
       <w:r>
         <w:t>and</w:t>
       </w:r>
-      <w:bookmarkEnd w:id="23"/>
+      <w:bookmarkEnd w:id="24"/>
       <w:r>
         <w:t xml:space="preserve"> be</w:t>
       </w:r>
@@ -9147,6 +9254,7 @@
     </w:p>
     <w:p>
       <w:r>
+        <w:lastRenderedPageBreak/>
         <w:t xml:space="preserve">The user group for this toll is assumed to be normal industrial client and customers, as there are no usability </w:t>
       </w:r>
       <w:r>
@@ -9239,79 +9347,13 @@
       <w:r>
         <w:rPr>
           <w:noProof/>
+          <w:lang w:eastAsia="zh-CN"/>
         </w:rPr>
         <w:drawing>
           <wp:inline distT="0" distB="0" distL="0" distR="0" wp14:anchorId="7F026430" wp14:editId="0C1FDB4E">
             <wp:extent cx="805935" cy="229214"/>
             <wp:effectExtent l="0" t="0" r="0" b="0"/>
             <wp:docPr id="15217022" name="Picture 15217022"/>
-            <wp:cNvGraphicFramePr>
-              <a:graphicFrameLocks xmlns:a="http://schemas.openxmlformats.org/drawingml/2006/main" noChangeAspect="1"/>
-            </wp:cNvGraphicFramePr>
-            <a:graphic xmlns:a="http://schemas.openxmlformats.org/drawingml/2006/main">
-              <a:graphicData uri="http://schemas.openxmlformats.org/drawingml/2006/picture">
-                <pic:pic xmlns:pic="http://schemas.openxmlformats.org/drawingml/2006/picture">
-                  <pic:nvPicPr>
-                    <pic:cNvPr id="0" name=""/>
-                    <pic:cNvPicPr/>
-                  </pic:nvPicPr>
-                  <pic:blipFill>
-                    <a:blip r:embed="rId8">
-                      <a:extLst>
-                        <a:ext uri="{28A0092B-C50C-407E-A947-70E740481C1C}">
-                          <a14:useLocalDpi xmlns:a14="http://schemas.microsoft.com/office/drawing/2010/main" val="0"/>
-                        </a:ext>
-                      </a:extLst>
-                    </a:blip>
-                    <a:stretch>
-                      <a:fillRect/>
-                    </a:stretch>
-                  </pic:blipFill>
-                  <pic:spPr>
-                    <a:xfrm>
-                      <a:off x="0" y="0"/>
-                      <a:ext cx="805935" cy="229214"/>
-                    </a:xfrm>
-                    <a:prstGeom prst="rect">
-                      <a:avLst/>
-                    </a:prstGeom>
-                  </pic:spPr>
-                </pic:pic>
-              </a:graphicData>
-            </a:graphic>
-          </wp:inline>
-        </w:drawing>
-      </w:r>
-    </w:p>
-    <w:p>
-      <w:pPr>
-        <w:pStyle w:val="ListParagraph"/>
-        <w:numPr>
-          <w:ilvl w:val="1"/>
-          <w:numId w:val="19"/>
-        </w:numPr>
-      </w:pPr>
-      <w:r>
-        <w:t>Blue</w:t>
-      </w:r>
-      <w:r>
-        <w:t xml:space="preserve"> </w:t>
-      </w:r>
-      <w:r>
-        <w:tab/>
-      </w:r>
-      <w:r>
-        <w:t xml:space="preserve"> </w:t>
-      </w:r>
-      <w:r>
-        <w:rPr>
-          <w:noProof/>
-        </w:rPr>
-        <w:drawing>
-          <wp:inline distT="0" distB="0" distL="0" distR="0" wp14:anchorId="3494EE9F" wp14:editId="4C87D4DF">
-            <wp:extent cx="808121" cy="201250"/>
-            <wp:effectExtent l="0" t="0" r="0" b="0"/>
-            <wp:docPr id="1246628320" name="Picture 1246628320"/>
             <wp:cNvGraphicFramePr>
               <a:graphicFrameLocks xmlns:a="http://schemas.openxmlformats.org/drawingml/2006/main" noChangeAspect="1"/>
             </wp:cNvGraphicFramePr>
@@ -9337,6 +9379,74 @@
                   <pic:spPr>
                     <a:xfrm>
                       <a:off x="0" y="0"/>
+                      <a:ext cx="805935" cy="229214"/>
+                    </a:xfrm>
+                    <a:prstGeom prst="rect">
+                      <a:avLst/>
+                    </a:prstGeom>
+                  </pic:spPr>
+                </pic:pic>
+              </a:graphicData>
+            </a:graphic>
+          </wp:inline>
+        </w:drawing>
+      </w:r>
+    </w:p>
+    <w:p>
+      <w:pPr>
+        <w:pStyle w:val="ListParagraph"/>
+        <w:numPr>
+          <w:ilvl w:val="1"/>
+          <w:numId w:val="19"/>
+        </w:numPr>
+      </w:pPr>
+      <w:r>
+        <w:t>Blue</w:t>
+      </w:r>
+      <w:r>
+        <w:t xml:space="preserve"> </w:t>
+      </w:r>
+      <w:r>
+        <w:tab/>
+      </w:r>
+      <w:r>
+        <w:t xml:space="preserve"> </w:t>
+      </w:r>
+      <w:r>
+        <w:rPr>
+          <w:noProof/>
+          <w:lang w:eastAsia="zh-CN"/>
+        </w:rPr>
+        <w:drawing>
+          <wp:inline distT="0" distB="0" distL="0" distR="0" wp14:anchorId="3494EE9F" wp14:editId="4C87D4DF">
+            <wp:extent cx="808121" cy="201250"/>
+            <wp:effectExtent l="0" t="0" r="0" b="0"/>
+            <wp:docPr id="1246628320" name="Picture 1246628320"/>
+            <wp:cNvGraphicFramePr>
+              <a:graphicFrameLocks xmlns:a="http://schemas.openxmlformats.org/drawingml/2006/main" noChangeAspect="1"/>
+            </wp:cNvGraphicFramePr>
+            <a:graphic xmlns:a="http://schemas.openxmlformats.org/drawingml/2006/main">
+              <a:graphicData uri="http://schemas.openxmlformats.org/drawingml/2006/picture">
+                <pic:pic xmlns:pic="http://schemas.openxmlformats.org/drawingml/2006/picture">
+                  <pic:nvPicPr>
+                    <pic:cNvPr id="0" name=""/>
+                    <pic:cNvPicPr/>
+                  </pic:nvPicPr>
+                  <pic:blipFill>
+                    <a:blip r:embed="rId10">
+                      <a:extLst>
+                        <a:ext uri="{28A0092B-C50C-407E-A947-70E740481C1C}">
+                          <a14:useLocalDpi xmlns:a14="http://schemas.microsoft.com/office/drawing/2010/main" val="0"/>
+                        </a:ext>
+                      </a:extLst>
+                    </a:blip>
+                    <a:stretch>
+                      <a:fillRect/>
+                    </a:stretch>
+                  </pic:blipFill>
+                  <pic:spPr>
+                    <a:xfrm>
+                      <a:off x="0" y="0"/>
                       <a:ext cx="808121" cy="201250"/>
                     </a:xfrm>
                     <a:prstGeom prst="rect">
@@ -9370,6 +9480,7 @@
       <w:r>
         <w:rPr>
           <w:noProof/>
+          <w:lang w:eastAsia="zh-CN"/>
         </w:rPr>
         <w:drawing>
           <wp:inline distT="0" distB="0" distL="0" distR="0" wp14:anchorId="34C39C9C" wp14:editId="55388E4C">
@@ -9387,7 +9498,7 @@
                     <pic:cNvPicPr/>
                   </pic:nvPicPr>
                   <pic:blipFill>
-                    <a:blip r:embed="rId10">
+                    <a:blip r:embed="rId11">
                       <a:extLst>
                         <a:ext uri="{28A0092B-C50C-407E-A947-70E740481C1C}">
                           <a14:useLocalDpi xmlns:a14="http://schemas.microsoft.com/office/drawing/2010/main" val="0"/>
@@ -9443,6 +9554,7 @@
       <w:r>
         <w:rPr>
           <w:noProof/>
+          <w:lang w:eastAsia="zh-CN"/>
         </w:rPr>
         <w:drawing>
           <wp:inline distT="0" distB="0" distL="0" distR="0" wp14:anchorId="76DB7C29" wp14:editId="1789494F">
@@ -9460,7 +9572,7 @@
                     <pic:cNvPicPr/>
                   </pic:nvPicPr>
                   <pic:blipFill>
-                    <a:blip r:embed="rId11">
+                    <a:blip r:embed="rId12">
                       <a:extLst>
                         <a:ext uri="{28A0092B-C50C-407E-A947-70E740481C1C}">
                           <a14:useLocalDpi xmlns:a14="http://schemas.microsoft.com/office/drawing/2010/main" val="0"/>
@@ -9504,11 +9616,11 @@
       <w:pPr>
         <w:pStyle w:val="Heading3"/>
       </w:pPr>
-      <w:bookmarkStart w:id="24" w:name="_Toc1258150731"/>
+      <w:bookmarkStart w:id="25" w:name="_Toc1258150731"/>
       <w:r>
         <w:t>4.2.2 Layout and wireframes</w:t>
       </w:r>
-      <w:bookmarkEnd w:id="24"/>
+      <w:bookmarkEnd w:id="25"/>
     </w:p>
     <w:p/>
     <w:p>
@@ -9549,11 +9661,11 @@
       <w:r>
         <w:t xml:space="preserve">instructions on how to use the tool. To go the next screen which is the main screen form here the user </w:t>
       </w:r>
-      <w:bookmarkStart w:id="25" w:name="_Int_dgSbelhI"/>
+      <w:bookmarkStart w:id="26" w:name="_Int_dgSbelhI"/>
       <w:r>
         <w:t>must</w:t>
       </w:r>
-      <w:bookmarkEnd w:id="25"/>
+      <w:bookmarkEnd w:id="26"/>
       <w:r>
         <w:t xml:space="preserve"> click on start</w:t>
       </w:r>
@@ -9598,7 +9710,7 @@
                           </pic:cNvPicPr>
                         </pic:nvPicPr>
                         <pic:blipFill>
-                          <a:blip r:embed="rId12"/>
+                          <a:blip r:embed="rId13"/>
                           <a:stretch>
                             <a:fillRect/>
                           </a:stretch>
@@ -9659,7 +9771,56 @@
               </wp:inline>
             </w:drawing>
           </mc:Choice>
-          <mc:Fallback xmlns:a="http://schemas.openxmlformats.org/drawingml/2006/main" xmlns:pic="http://schemas.openxmlformats.org/drawingml/2006/picture" xmlns:a14="http://schemas.microsoft.com/office/drawing/2010/main" xmlns:arto="http://schemas.microsoft.com/office/word/2006/arto"/>
+          <mc:Fallback>
+            <w:pict>
+              <v:group w14:anchorId="0E5ECC69" id="Group 4" o:spid="_x0000_s1026" style="width:483.4pt;height:246.75pt;mso-position-horizontal-relative:char;mso-position-vertical-relative:line" coordsize="61391,31337" o:gfxdata="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">
+                <v:shapetype id="_x0000_t75" coordsize="21600,21600" o:spt="75" o:preferrelative="t" path="m@4@5l@4@11@9@11@9@5xe" filled="f" stroked="f">
+                  <v:stroke joinstyle="miter"/>
+                  <v:formulas>
+                    <v:f eqn="if lineDrawn pixelLineWidth 0"/>
+                    <v:f eqn="sum @0 1 0"/>
+                    <v:f eqn="sum 0 0 @1"/>
+                    <v:f eqn="prod @2 1 2"/>
+                    <v:f eqn="prod @3 21600 pixelWidth"/>
+                    <v:f eqn="prod @3 21600 pixelHeight"/>
+                    <v:f eqn="sum @0 0 1"/>
+                    <v:f eqn="prod @6 1 2"/>
+                    <v:f eqn="prod @7 21600 pixelWidth"/>
+                    <v:f eqn="sum @8 21600 0"/>
+                    <v:f eqn="prod @7 21600 pixelHeight"/>
+                    <v:f eqn="sum @10 21600 0"/>
+                  </v:formulas>
+                  <v:path o:extrusionok="f" gradientshapeok="t" o:connecttype="rect"/>
+                  <o:lock v:ext="edit" aspectratio="t"/>
+                </v:shapetype>
+                <v:shape id="Picture 1" o:spid="_x0000_s1027" type="#_x0000_t75" style="position:absolute;width:61391;height:31337;visibility:visible;mso-wrap-style:square" o:gfxdata="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">
+                  <v:imagedata r:id="rId14" o:title=""/>
+                  <v:path arrowok="t"/>
+                </v:shape>
+                <v:rect id="Rectangle 3" o:spid="_x0000_s1028" style="position:absolute;left:55937;top:1285;width:4857;height:2191;visibility:visible;mso-wrap-style:square;v-text-anchor:top" o:gfxdata="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" fillcolor="white [3201]">
+                  <v:textbox>
+                    <w:txbxContent>
+                      <w:p>
+                        <w:pPr>
+                          <w:spacing w:line="256" w:lineRule="auto"/>
+                          <w:rPr>
+                            <w:rFonts w:ascii="Calibri" w:hAnsi="Calibri" w:cs="Calibri"/>
+                          </w:rPr>
+                        </w:pPr>
+                        <w:r>
+                          <w:rPr>
+                            <w:rFonts w:ascii="Calibri" w:hAnsi="Calibri" w:cs="Calibri"/>
+                          </w:rPr>
+                          <w:t>start</w:t>
+                        </w:r>
+                      </w:p>
+                    </w:txbxContent>
+                  </v:textbox>
+                </v:rect>
+                <w10:anchorlock/>
+              </v:group>
+            </w:pict>
+          </mc:Fallback>
         </mc:AlternateContent>
       </w:r>
     </w:p>
@@ -9692,6 +9853,7 @@
     </w:p>
     <w:p>
       <w:r>
+        <w:lastRenderedPageBreak/>
         <w:t xml:space="preserve">Below is the </w:t>
       </w:r>
       <w:r>
@@ -9928,7 +10090,7 @@
                     <pic:cNvPicPr/>
                   </pic:nvPicPr>
                   <pic:blipFill>
-                    <a:blip r:embed="rId13">
+                    <a:blip r:embed="rId15">
                       <a:extLst>
                         <a:ext uri="{28A0092B-C50C-407E-A947-70E740481C1C}">
                           <a14:useLocalDpi xmlns:a14="http://schemas.microsoft.com/office/drawing/2010/main" val="0"/>
@@ -9991,6 +10153,7 @@
         </w:numPr>
       </w:pPr>
       <w:r>
+        <w:lastRenderedPageBreak/>
         <w:t xml:space="preserve">Below is the wireframe of the graph </w:t>
       </w:r>
       <w:r>
@@ -10046,7 +10209,7 @@
                           </pic:cNvPicPr>
                         </pic:nvPicPr>
                         <pic:blipFill>
-                          <a:blip r:embed="rId14"/>
+                          <a:blip r:embed="rId16"/>
                           <a:stretch>
                             <a:fillRect/>
                           </a:stretch>
@@ -10101,7 +10264,7 @@
               </wp:inline>
             </w:drawing>
           </mc:Choice>
-          <mc:Fallback xmlns:arto="http://schemas.microsoft.com/office/word/2006/arto" xmlns:a14="http://schemas.microsoft.com/office/drawing/2010/main" xmlns:pic="http://schemas.openxmlformats.org/drawingml/2006/picture" xmlns:a="http://schemas.openxmlformats.org/drawingml/2006/main"/>
+          <mc:Fallback xmlns:a="http://schemas.openxmlformats.org/drawingml/2006/main" xmlns:pic="http://schemas.openxmlformats.org/drawingml/2006/picture" xmlns:a14="http://schemas.microsoft.com/office/drawing/2010/main" xmlns:arto="http://schemas.microsoft.com/office/word/2006/arto" xmlns:w16se="http://schemas.microsoft.com/office/word/2015/wordml/symex" xmlns:w16sdtdh="http://schemas.microsoft.com/office/word/2020/wordml/sdtdatahash" xmlns:w16="http://schemas.microsoft.com/office/word/2018/wordml" xmlns:w16cid="http://schemas.microsoft.com/office/word/2016/wordml/cid" xmlns:w16cex="http://schemas.microsoft.com/office/word/2018/wordml/cex" xmlns:oel="http://schemas.microsoft.com/office/2019/extlst" xmlns:am3d="http://schemas.microsoft.com/office/drawing/2017/model3d" xmlns:aink="http://schemas.microsoft.com/office/drawing/2016/ink" xmlns:cx8="http://schemas.microsoft.com/office/drawing/2016/5/14/chartex" xmlns:cx7="http://schemas.microsoft.com/office/drawing/2016/5/13/chartex" xmlns:cx6="http://schemas.microsoft.com/office/drawing/2016/5/12/chartex" xmlns:cx5="http://schemas.microsoft.com/office/drawing/2016/5/11/chartex" xmlns:cx4="http://schemas.microsoft.com/office/drawing/2016/5/10/chartex" xmlns:cx3="http://schemas.microsoft.com/office/drawing/2016/5/9/chartex" xmlns:cx2="http://schemas.microsoft.com/office/drawing/2015/10/21/chartex" xmlns:cx1="http://schemas.microsoft.com/office/drawing/2015/9/8/chartex" xmlns:cx="http://schemas.microsoft.com/office/drawing/2014/chartex"/>
         </mc:AlternateContent>
       </w:r>
     </w:p>
@@ -10205,7 +10368,7 @@
                           </pic:cNvPicPr>
                         </pic:nvPicPr>
                         <pic:blipFill>
-                          <a:blip r:embed="rId15"/>
+                          <a:blip r:embed="rId17"/>
                           <a:stretch>
                             <a:fillRect/>
                           </a:stretch>
@@ -10260,7 +10423,7 @@
               </wp:inline>
             </w:drawing>
           </mc:Choice>
-          <mc:Fallback xmlns:arto="http://schemas.microsoft.com/office/word/2006/arto" xmlns:a14="http://schemas.microsoft.com/office/drawing/2010/main" xmlns:pic="http://schemas.openxmlformats.org/drawingml/2006/picture" xmlns:a="http://schemas.openxmlformats.org/drawingml/2006/main"/>
+          <mc:Fallback xmlns:a="http://schemas.openxmlformats.org/drawingml/2006/main" xmlns:pic="http://schemas.openxmlformats.org/drawingml/2006/picture" xmlns:a14="http://schemas.microsoft.com/office/drawing/2010/main" xmlns:arto="http://schemas.microsoft.com/office/word/2006/arto" xmlns:w16se="http://schemas.microsoft.com/office/word/2015/wordml/symex" xmlns:w16sdtdh="http://schemas.microsoft.com/office/word/2020/wordml/sdtdatahash" xmlns:w16="http://schemas.microsoft.com/office/word/2018/wordml" xmlns:w16cid="http://schemas.microsoft.com/office/word/2016/wordml/cid" xmlns:w16cex="http://schemas.microsoft.com/office/word/2018/wordml/cex" xmlns:oel="http://schemas.microsoft.com/office/2019/extlst" xmlns:am3d="http://schemas.microsoft.com/office/drawing/2017/model3d" xmlns:aink="http://schemas.microsoft.com/office/drawing/2016/ink" xmlns:cx8="http://schemas.microsoft.com/office/drawing/2016/5/14/chartex" xmlns:cx7="http://schemas.microsoft.com/office/drawing/2016/5/13/chartex" xmlns:cx6="http://schemas.microsoft.com/office/drawing/2016/5/12/chartex" xmlns:cx5="http://schemas.microsoft.com/office/drawing/2016/5/11/chartex" xmlns:cx4="http://schemas.microsoft.com/office/drawing/2016/5/10/chartex" xmlns:cx3="http://schemas.microsoft.com/office/drawing/2016/5/9/chartex" xmlns:cx2="http://schemas.microsoft.com/office/drawing/2015/10/21/chartex" xmlns:cx1="http://schemas.microsoft.com/office/drawing/2015/9/8/chartex" xmlns:cx="http://schemas.microsoft.com/office/drawing/2014/chartex"/>
         </mc:AlternateContent>
       </w:r>
     </w:p>
@@ -10293,6 +10456,7 @@
     </w:p>
     <w:p>
       <w:r>
+        <w:lastRenderedPageBreak/>
         <w:t>Below is the wireframe of the wireframe of the executive report screen</w:t>
       </w:r>
       <w:r>
@@ -10348,7 +10512,7 @@
                           </pic:cNvPicPr>
                         </pic:nvPicPr>
                         <pic:blipFill>
-                          <a:blip r:embed="rId16"/>
+                          <a:blip r:embed="rId18"/>
                           <a:stretch>
                             <a:fillRect/>
                           </a:stretch>
@@ -10403,7 +10567,7 @@
               </wp:inline>
             </w:drawing>
           </mc:Choice>
-          <mc:Fallback xmlns:arto="http://schemas.microsoft.com/office/word/2006/arto" xmlns:a14="http://schemas.microsoft.com/office/drawing/2010/main" xmlns:pic="http://schemas.openxmlformats.org/drawingml/2006/picture" xmlns:a="http://schemas.openxmlformats.org/drawingml/2006/main"/>
+          <mc:Fallback xmlns:a="http://schemas.openxmlformats.org/drawingml/2006/main" xmlns:pic="http://schemas.openxmlformats.org/drawingml/2006/picture" xmlns:a14="http://schemas.microsoft.com/office/drawing/2010/main" xmlns:arto="http://schemas.microsoft.com/office/word/2006/arto" xmlns:w16se="http://schemas.microsoft.com/office/word/2015/wordml/symex" xmlns:w16sdtdh="http://schemas.microsoft.com/office/word/2020/wordml/sdtdatahash" xmlns:w16="http://schemas.microsoft.com/office/word/2018/wordml" xmlns:w16cid="http://schemas.microsoft.com/office/word/2016/wordml/cid" xmlns:w16cex="http://schemas.microsoft.com/office/word/2018/wordml/cex" xmlns:oel="http://schemas.microsoft.com/office/2019/extlst" xmlns:am3d="http://schemas.microsoft.com/office/drawing/2017/model3d" xmlns:aink="http://schemas.microsoft.com/office/drawing/2016/ink" xmlns:cx8="http://schemas.microsoft.com/office/drawing/2016/5/14/chartex" xmlns:cx7="http://schemas.microsoft.com/office/drawing/2016/5/13/chartex" xmlns:cx6="http://schemas.microsoft.com/office/drawing/2016/5/12/chartex" xmlns:cx5="http://schemas.microsoft.com/office/drawing/2016/5/11/chartex" xmlns:cx4="http://schemas.microsoft.com/office/drawing/2016/5/10/chartex" xmlns:cx3="http://schemas.microsoft.com/office/drawing/2016/5/9/chartex" xmlns:cx2="http://schemas.microsoft.com/office/drawing/2015/10/21/chartex" xmlns:cx1="http://schemas.microsoft.com/office/drawing/2015/9/8/chartex" xmlns:cx="http://schemas.microsoft.com/office/drawing/2014/chartex"/>
         </mc:AlternateContent>
       </w:r>
     </w:p>
@@ -10520,6 +10684,7 @@
           <w:noProof/>
           <w:lang w:eastAsia="zh-CN"/>
         </w:rPr>
+        <w:lastRenderedPageBreak/>
         <mc:AlternateContent>
           <mc:Choice Requires="wpg">
             <w:drawing>
@@ -10548,7 +10713,7 @@
                           </pic:cNvPicPr>
                         </pic:nvPicPr>
                         <pic:blipFill>
-                          <a:blip r:embed="rId17"/>
+                          <a:blip r:embed="rId19"/>
                           <a:stretch>
                             <a:fillRect/>
                           </a:stretch>
@@ -10603,11 +10768,9 @@
               </wp:inline>
             </w:drawing>
           </mc:Choice>
-          <mc:Fallback xmlns:arto="http://schemas.microsoft.com/office/word/2006/arto" xmlns:a14="http://schemas.microsoft.com/office/drawing/2010/main" xmlns:pic="http://schemas.openxmlformats.org/drawingml/2006/picture" xmlns:a="http://schemas.openxmlformats.org/drawingml/2006/main"/>
+          <mc:Fallback xmlns:a="http://schemas.openxmlformats.org/drawingml/2006/main" xmlns:pic="http://schemas.openxmlformats.org/drawingml/2006/picture" xmlns:a14="http://schemas.microsoft.com/office/drawing/2010/main" xmlns:arto="http://schemas.microsoft.com/office/word/2006/arto" xmlns:w16se="http://schemas.microsoft.com/office/word/2015/wordml/symex" xmlns:w16sdtdh="http://schemas.microsoft.com/office/word/2020/wordml/sdtdatahash" xmlns:w16="http://schemas.microsoft.com/office/word/2018/wordml" xmlns:w16cid="http://schemas.microsoft.com/office/word/2016/wordml/cid" xmlns:w16cex="http://schemas.microsoft.com/office/word/2018/wordml/cex" xmlns:oel="http://schemas.microsoft.com/office/2019/extlst" xmlns:am3d="http://schemas.microsoft.com/office/drawing/2017/model3d" xmlns:aink="http://schemas.microsoft.com/office/drawing/2016/ink" xmlns:cx8="http://schemas.microsoft.com/office/drawing/2016/5/14/chartex" xmlns:cx7="http://schemas.microsoft.com/office/drawing/2016/5/13/chartex" xmlns:cx6="http://schemas.microsoft.com/office/drawing/2016/5/12/chartex" xmlns:cx5="http://schemas.microsoft.com/office/drawing/2016/5/11/chartex" xmlns:cx4="http://schemas.microsoft.com/office/drawing/2016/5/10/chartex" xmlns:cx3="http://schemas.microsoft.com/office/drawing/2016/5/9/chartex" xmlns:cx2="http://schemas.microsoft.com/office/drawing/2015/10/21/chartex" xmlns:cx1="http://schemas.microsoft.com/office/drawing/2015/9/8/chartex" xmlns:cx="http://schemas.microsoft.com/office/drawing/2014/chartex"/>
         </mc:AlternateContent>
       </w:r>
-      <w:bookmarkStart w:id="26" w:name="_GoBack"/>
-      <w:bookmarkEnd w:id="26"/>
     </w:p>
     <w:p>
       <w:pPr>
@@ -10662,7 +10825,7 @@
 </file>
 
 <file path=word/numbering.xml><?xml version="1.0" encoding="utf-8"?>
-<w:numbering xmlns:wpc="http://schemas.microsoft.com/office/word/2010/wordprocessingCanvas" xmlns:cx="http://schemas.microsoft.com/office/drawing/2014/chartex" xmlns:cx1="http://schemas.microsoft.com/office/drawing/2015/9/8/chartex" xmlns:cx2="http://schemas.microsoft.com/office/drawing/2015/10/21/chartex" xmlns:cx3="http://schemas.microsoft.com/office/drawing/2016/5/9/chartex" xmlns:cx4="http://schemas.microsoft.com/office/drawing/2016/5/10/chartex" xmlns:cx5="http://schemas.microsoft.com/office/drawing/2016/5/11/chartex" xmlns:cx6="http://schemas.microsoft.com/office/drawing/2016/5/12/chartex" xmlns:cx7="http://schemas.microsoft.com/office/drawing/2016/5/13/chartex" xmlns:cx8="http://schemas.microsoft.com/office/drawing/2016/5/14/chartex" xmlns:mc="http://schemas.openxmlformats.org/markup-compatibility/2006" xmlns:aink="http://schemas.microsoft.com/office/drawing/2016/ink" xmlns:am3d="http://schemas.microsoft.com/office/drawing/2017/model3d" xmlns:o="urn:schemas-microsoft-com:office:office" xmlns:oel="http://schemas.microsoft.com/office/2019/extlst" xmlns:r="http://schemas.openxmlformats.org/officeDocument/2006/relationships" xmlns:m="http://schemas.openxmlformats.org/officeDocument/2006/math" xmlns:v="urn:schemas-microsoft-com:vml" xmlns:wp14="http://schemas.microsoft.com/office/word/2010/wordprocessingDrawing" xmlns:wp="http://schemas.openxmlformats.org/drawingml/2006/wordprocessingDrawing" xmlns:w10="urn:schemas-microsoft-com:office:word" xmlns:w="http://schemas.openxmlformats.org/wordprocessingml/2006/main" xmlns:w14="http://schemas.microsoft.com/office/word/2010/wordml" xmlns:w15="http://schemas.microsoft.com/office/word/2012/wordml" xmlns:w16cex="http://schemas.microsoft.com/office/word/2018/wordml/cex" xmlns:w16cid="http://schemas.microsoft.com/office/word/2016/wordml/cid" xmlns:w16="http://schemas.microsoft.com/office/word/2018/wordml" xmlns:w16sdtdh="http://schemas.microsoft.com/office/word/2020/wordml/sdtdatahash" xmlns:w16se="http://schemas.microsoft.com/office/word/2015/wordml/symex" xmlns:wpg="http://schemas.microsoft.com/office/word/2010/wordprocessingGroup" xmlns:wpi="http://schemas.microsoft.com/office/word/2010/wordprocessingInk" xmlns:wne="http://schemas.microsoft.com/office/word/2006/wordml" xmlns:wps="http://schemas.microsoft.com/office/word/2010/wordprocessingShape" mc:Ignorable="w14 w15 w16se w16cid w16 w16cex w16sdtdh wp14">
+<w:numbering xmlns:wpc="http://schemas.microsoft.com/office/word/2010/wordprocessingCanvas" xmlns:mc="http://schemas.openxmlformats.org/markup-compatibility/2006" xmlns:o="urn:schemas-microsoft-com:office:office" xmlns:r="http://schemas.openxmlformats.org/officeDocument/2006/relationships" xmlns:m="http://schemas.openxmlformats.org/officeDocument/2006/math" xmlns:v="urn:schemas-microsoft-com:vml" xmlns:wp14="http://schemas.microsoft.com/office/word/2010/wordprocessingDrawing" xmlns:wp="http://schemas.openxmlformats.org/drawingml/2006/wordprocessingDrawing" xmlns:w10="urn:schemas-microsoft-com:office:word" xmlns:w="http://schemas.openxmlformats.org/wordprocessingml/2006/main" xmlns:w14="http://schemas.microsoft.com/office/word/2010/wordml" xmlns:w15="http://schemas.microsoft.com/office/word/2012/wordml" xmlns:wpg="http://schemas.microsoft.com/office/word/2010/wordprocessingGroup" xmlns:wpi="http://schemas.microsoft.com/office/word/2010/wordprocessingInk" xmlns:wne="http://schemas.microsoft.com/office/word/2006/wordml" xmlns:wps="http://schemas.microsoft.com/office/word/2010/wordprocessingShape" mc:Ignorable="w14 w15 wp14">
   <w:abstractNum w:abstractNumId="0" w15:restartNumberingAfterBreak="0">
     <w:nsid w:val="0112F17F"/>
     <w:multiLevelType w:val="hybridMultilevel"/>
@@ -13254,6 +13417,7 @@
     <w:lvl w:ilvl="0">
       <w:start w:val="1"/>
       <w:numFmt w:val="decimal"/>
+      <w:pStyle w:val="Heading1"/>
       <w:lvlText w:val="%1.0"/>
       <w:lvlJc w:val="left"/>
       <w:pPr>
@@ -13357,92 +13521,92 @@
       </w:rPr>
     </w:lvl>
   </w:abstractNum>
-  <w:num w:numId="1" w16cid:durableId="1706711883">
+  <w:num w:numId="1">
     <w:abstractNumId w:val="24"/>
   </w:num>
-  <w:num w:numId="2" w16cid:durableId="628901610">
+  <w:num w:numId="2">
     <w:abstractNumId w:val="13"/>
   </w:num>
-  <w:num w:numId="3" w16cid:durableId="477841895">
+  <w:num w:numId="3">
     <w:abstractNumId w:val="6"/>
   </w:num>
-  <w:num w:numId="4" w16cid:durableId="2130662750">
+  <w:num w:numId="4">
     <w:abstractNumId w:val="0"/>
   </w:num>
-  <w:num w:numId="5" w16cid:durableId="1632177132">
+  <w:num w:numId="5">
     <w:abstractNumId w:val="16"/>
   </w:num>
-  <w:num w:numId="6" w16cid:durableId="512499653">
+  <w:num w:numId="6">
     <w:abstractNumId w:val="2"/>
   </w:num>
-  <w:num w:numId="7" w16cid:durableId="441387768">
+  <w:num w:numId="7">
     <w:abstractNumId w:val="15"/>
   </w:num>
-  <w:num w:numId="8" w16cid:durableId="1193109791">
+  <w:num w:numId="8">
     <w:abstractNumId w:val="22"/>
   </w:num>
-  <w:num w:numId="9" w16cid:durableId="1275017712">
+  <w:num w:numId="9">
     <w:abstractNumId w:val="21"/>
   </w:num>
-  <w:num w:numId="10" w16cid:durableId="3439633">
+  <w:num w:numId="10">
     <w:abstractNumId w:val="3"/>
   </w:num>
-  <w:num w:numId="11" w16cid:durableId="264387141">
+  <w:num w:numId="11">
     <w:abstractNumId w:val="5"/>
   </w:num>
-  <w:num w:numId="12" w16cid:durableId="624652515">
+  <w:num w:numId="12">
     <w:abstractNumId w:val="12"/>
   </w:num>
-  <w:num w:numId="13" w16cid:durableId="2087722430">
+  <w:num w:numId="13">
     <w:abstractNumId w:val="25"/>
   </w:num>
-  <w:num w:numId="14" w16cid:durableId="1831603482">
+  <w:num w:numId="14">
     <w:abstractNumId w:val="4"/>
   </w:num>
-  <w:num w:numId="15" w16cid:durableId="1879274760">
+  <w:num w:numId="15">
     <w:abstractNumId w:val="1"/>
   </w:num>
-  <w:num w:numId="16" w16cid:durableId="2056150216">
+  <w:num w:numId="16">
     <w:abstractNumId w:val="23"/>
   </w:num>
-  <w:num w:numId="17" w16cid:durableId="465196175">
+  <w:num w:numId="17">
     <w:abstractNumId w:val="7"/>
   </w:num>
-  <w:num w:numId="18" w16cid:durableId="423184807">
+  <w:num w:numId="18">
     <w:abstractNumId w:val="8"/>
   </w:num>
-  <w:num w:numId="19" w16cid:durableId="505217811">
+  <w:num w:numId="19">
     <w:abstractNumId w:val="18"/>
   </w:num>
-  <w:num w:numId="20" w16cid:durableId="1375229754">
+  <w:num w:numId="20">
     <w:abstractNumId w:val="11"/>
   </w:num>
-  <w:num w:numId="21" w16cid:durableId="926957686">
+  <w:num w:numId="21">
     <w:abstractNumId w:val="14"/>
   </w:num>
-  <w:num w:numId="22" w16cid:durableId="360475070">
+  <w:num w:numId="22">
     <w:abstractNumId w:val="10"/>
   </w:num>
-  <w:num w:numId="23" w16cid:durableId="175733102">
+  <w:num w:numId="23">
     <w:abstractNumId w:val="26"/>
   </w:num>
-  <w:num w:numId="24" w16cid:durableId="1920140758">
+  <w:num w:numId="24">
     <w:abstractNumId w:val="20"/>
   </w:num>
-  <w:num w:numId="25" w16cid:durableId="1834374844">
+  <w:num w:numId="25">
     <w:abstractNumId w:val="17"/>
   </w:num>
-  <w:num w:numId="26" w16cid:durableId="284502458">
+  <w:num w:numId="26">
     <w:abstractNumId w:val="19"/>
   </w:num>
-  <w:num w:numId="27" w16cid:durableId="1812743985">
+  <w:num w:numId="27">
     <w:abstractNumId w:val="9"/>
   </w:num>
 </w:numbering>
 </file>
 
 <file path=word/styles.xml><?xml version="1.0" encoding="utf-8"?>
-<w:styles xmlns:mc="http://schemas.openxmlformats.org/markup-compatibility/2006" xmlns:r="http://schemas.openxmlformats.org/officeDocument/2006/relationships" xmlns:w="http://schemas.openxmlformats.org/wordprocessingml/2006/main" xmlns:w14="http://schemas.microsoft.com/office/word/2010/wordml" xmlns:w15="http://schemas.microsoft.com/office/word/2012/wordml" xmlns:w16cex="http://schemas.microsoft.com/office/word/2018/wordml/cex" xmlns:w16cid="http://schemas.microsoft.com/office/word/2016/wordml/cid" xmlns:w16="http://schemas.microsoft.com/office/word/2018/wordml" xmlns:w16sdtdh="http://schemas.microsoft.com/office/word/2020/wordml/sdtdatahash" xmlns:w16se="http://schemas.microsoft.com/office/word/2015/wordml/symex" mc:Ignorable="w14 w15 w16se w16cid w16 w16cex w16sdtdh">
+<w:styles xmlns:mc="http://schemas.openxmlformats.org/markup-compatibility/2006" xmlns:r="http://schemas.openxmlformats.org/officeDocument/2006/relationships" xmlns:w="http://schemas.openxmlformats.org/wordprocessingml/2006/main" xmlns:w14="http://schemas.microsoft.com/office/word/2010/wordml" xmlns:w15="http://schemas.microsoft.com/office/word/2012/wordml" mc:Ignorable="w14 w15">
   <w:docDefaults>
     <w:rPrDefault>
       <w:rPr>
@@ -13458,7 +13622,7 @@
       </w:pPr>
     </w:pPrDefault>
   </w:docDefaults>
-  <w:latentStyles w:defLockedState="0" w:defUIPriority="99" w:defSemiHidden="0" w:defUnhideWhenUsed="0" w:defQFormat="0" w:count="376">
+  <w:latentStyles w:defLockedState="0" w:defUIPriority="99" w:defSemiHidden="0" w:defUnhideWhenUsed="0" w:defQFormat="0" w:count="371">
     <w:lsdException w:name="Normal" w:uiPriority="0" w:qFormat="1"/>
     <w:lsdException w:name="heading 1" w:uiPriority="9" w:qFormat="1"/>
     <w:lsdException w:name="heading 2" w:semiHidden="1" w:uiPriority="9" w:unhideWhenUsed="1" w:qFormat="1"/>
@@ -13830,11 +13994,6 @@
     <w:lsdException w:name="List Table 5 Dark Accent 6" w:uiPriority="50"/>
     <w:lsdException w:name="List Table 6 Colorful Accent 6" w:uiPriority="51"/>
     <w:lsdException w:name="List Table 7 Colorful Accent 6" w:uiPriority="52"/>
-    <w:lsdException w:name="Mention" w:semiHidden="1" w:unhideWhenUsed="1"/>
-    <w:lsdException w:name="Smart Hyperlink" w:semiHidden="1" w:unhideWhenUsed="1"/>
-    <w:lsdException w:name="Hashtag" w:semiHidden="1" w:unhideWhenUsed="1"/>
-    <w:lsdException w:name="Unresolved Mention" w:semiHidden="1" w:unhideWhenUsed="1"/>
-    <w:lsdException w:name="Smart Link" w:semiHidden="1" w:unhideWhenUsed="1"/>
   </w:latentStyles>
   <w:style w:type="paragraph" w:default="1" w:styleId="Normal">
     <w:name w:val="Normal"/>
@@ -14555,6 +14714,30 @@
       </w:tblBorders>
     </w:tblPr>
   </w:style>
+  <w:style w:type="paragraph" w:customStyle="1" w:styleId="paragraph">
+    <w:name w:val="paragraph"/>
+    <w:basedOn w:val="Normal"/>
+    <w:rsid w:val="000C1E43"/>
+    <w:pPr>
+      <w:spacing w:before="100" w:beforeAutospacing="1" w:after="100" w:afterAutospacing="1" w:line="240" w:lineRule="auto"/>
+    </w:pPr>
+    <w:rPr>
+      <w:rFonts w:ascii="Times New Roman" w:eastAsia="Times New Roman" w:hAnsi="Times New Roman" w:cs="Times New Roman"/>
+      <w:sz w:val="24"/>
+      <w:szCs w:val="24"/>
+      <w:lang w:eastAsia="zh-CN"/>
+    </w:rPr>
+  </w:style>
+  <w:style w:type="character" w:customStyle="1" w:styleId="normaltextrun">
+    <w:name w:val="normaltextrun"/>
+    <w:basedOn w:val="DefaultParagraphFont"/>
+    <w:rsid w:val="000C1E43"/>
+  </w:style>
+  <w:style w:type="character" w:customStyle="1" w:styleId="eop">
+    <w:name w:val="eop"/>
+    <w:basedOn w:val="DefaultParagraphFont"/>
+    <w:rsid w:val="000C1E43"/>
+  </w:style>
 </w:styles>
 </file>
 
@@ -14824,7 +15007,7 @@
 </file>
 
 <file path=customXml/itemProps1.xml><?xml version="1.0" encoding="utf-8"?>
-<ds:datastoreItem xmlns:ds="http://schemas.openxmlformats.org/officeDocument/2006/customXml" ds:itemID="{C17757F1-9A83-4AAD-841B-A594BD4A39D9}">
+<ds:datastoreItem xmlns:ds="http://schemas.openxmlformats.org/officeDocument/2006/customXml" ds:itemID="{E6BCA695-75C3-4CFE-9505-DFBECA77EB57}">
   <ds:schemaRefs>
     <ds:schemaRef ds:uri="http://schemas.openxmlformats.org/officeDocument/2006/bibliography"/>
   </ds:schemaRefs>

</xml_diff>

<commit_message>
added use case 2 diagram
</commit_message>
<xml_diff>
--- a/Software Design Document (4).docx
+++ b/Software Design Document (4).docx
@@ -2459,8 +2459,6 @@
           <w:rFonts w:ascii="Calibri" w:eastAsia="Calibri" w:hAnsi="Calibri" w:cs="Calibri"/>
         </w:rPr>
       </w:pPr>
-      <w:bookmarkStart w:id="9" w:name="_GoBack"/>
-      <w:bookmarkEnd w:id="9"/>
       <w:r>
         <w:rPr>
           <w:rFonts w:ascii="Calibri" w:eastAsia="Calibri" w:hAnsi="Calibri" w:cs="Calibri"/>
@@ -3367,9 +3365,85 @@
     <w:p>
       <w:pPr>
         <w:rPr>
+          <w:rFonts w:ascii="Calibri" w:eastAsia="Calibri" w:hAnsi="Calibri" w:cs="Calibri"/>
+        </w:rPr>
+      </w:pPr>
+      <w:r>
+        <w:rPr>
+          <w:rFonts w:ascii="Calibri" w:eastAsia="Calibri" w:hAnsi="Calibri" w:cs="Calibri"/>
+        </w:rPr>
+        <w:t>Below is the use case diagram of the use case above.</w:t>
+      </w:r>
+    </w:p>
+    <w:p>
+      <w:pPr>
+        <w:rPr>
+          <w:rFonts w:ascii="Calibri" w:eastAsia="Calibri" w:hAnsi="Calibri" w:cs="Calibri"/>
+        </w:rPr>
+      </w:pPr>
+    </w:p>
+    <w:p>
+      <w:pPr>
+        <w:rPr>
           <w:color w:val="FF0000"/>
         </w:rPr>
       </w:pPr>
+      <w:r>
+        <w:rPr>
+          <w:noProof/>
+          <w:lang w:eastAsia="zh-CN"/>
+        </w:rPr>
+        <w:drawing>
+          <wp:inline distT="0" distB="0" distL="0" distR="0" wp14:anchorId="38B396C6" wp14:editId="5CAC0B8F">
+            <wp:extent cx="5457825" cy="3570327"/>
+            <wp:effectExtent l="0" t="0" r="0" b="0"/>
+            <wp:docPr id="939187845" name="Picture 939187845"/>
+            <wp:cNvGraphicFramePr>
+              <a:graphicFrameLocks xmlns:a="http://schemas.openxmlformats.org/drawingml/2006/main" noChangeAspect="1"/>
+            </wp:cNvGraphicFramePr>
+            <a:graphic xmlns:a="http://schemas.openxmlformats.org/drawingml/2006/main">
+              <a:graphicData uri="http://schemas.openxmlformats.org/drawingml/2006/picture">
+                <pic:pic xmlns:pic="http://schemas.openxmlformats.org/drawingml/2006/picture">
+                  <pic:nvPicPr>
+                    <pic:cNvPr id="0" name=""/>
+                    <pic:cNvPicPr/>
+                  </pic:nvPicPr>
+                  <pic:blipFill>
+                    <a:blip r:embed="rId7">
+                      <a:extLst>
+                        <a:ext uri="{28A0092B-C50C-407E-A947-70E740481C1C}">
+                          <a14:useLocalDpi xmlns:a14="http://schemas.microsoft.com/office/drawing/2010/main" val="0"/>
+                        </a:ext>
+                      </a:extLst>
+                    </a:blip>
+                    <a:stretch>
+                      <a:fillRect/>
+                    </a:stretch>
+                  </pic:blipFill>
+                  <pic:spPr>
+                    <a:xfrm>
+                      <a:off x="0" y="0"/>
+                      <a:ext cx="5457825" cy="3570327"/>
+                    </a:xfrm>
+                    <a:prstGeom prst="rect">
+                      <a:avLst/>
+                    </a:prstGeom>
+                  </pic:spPr>
+                </pic:pic>
+              </a:graphicData>
+            </a:graphic>
+          </wp:inline>
+        </w:drawing>
+      </w:r>
+    </w:p>
+    <w:p>
+      <w:pPr>
+        <w:rPr>
+          <w:color w:val="FF0000"/>
+        </w:rPr>
+      </w:pPr>
+      <w:bookmarkStart w:id="9" w:name="_GoBack"/>
+      <w:bookmarkEnd w:id="9"/>
     </w:p>
     <w:p>
       <w:pPr>
@@ -3878,7 +3952,6 @@
               <w:rPr>
                 <w:rFonts w:ascii="Calibri" w:eastAsia="Calibri" w:hAnsi="Calibri" w:cs="Calibri"/>
               </w:rPr>
-              <w:lastRenderedPageBreak/>
               <w:t>Postconditions</w:t>
             </w:r>
           </w:p>
@@ -4323,6 +4396,7 @@
               <w:rPr>
                 <w:rFonts w:ascii="Calibri" w:eastAsia="Calibri" w:hAnsi="Calibri" w:cs="Calibri"/>
               </w:rPr>
+              <w:lastRenderedPageBreak/>
               <w:t>Actors</w:t>
             </w:r>
           </w:p>
@@ -5485,7 +5559,7 @@
                     <pic:cNvPicPr/>
                   </pic:nvPicPr>
                   <pic:blipFill>
-                    <a:blip r:embed="rId7">
+                    <a:blip r:embed="rId8">
                       <a:extLst>
                         <a:ext uri="{28A0092B-C50C-407E-A947-70E740481C1C}">
                           <a14:useLocalDpi xmlns:a14="http://schemas.microsoft.com/office/drawing/2010/main" val="0"/>
@@ -9128,7 +9202,7 @@
                     <pic:cNvPicPr/>
                   </pic:nvPicPr>
                   <pic:blipFill>
-                    <a:blip r:embed="rId8">
+                    <a:blip r:embed="rId9">
                       <a:extLst>
                         <a:ext uri="{28A0092B-C50C-407E-A947-70E740481C1C}">
                           <a14:useLocalDpi xmlns:a14="http://schemas.microsoft.com/office/drawing/2010/main" val="0"/>
@@ -9365,7 +9439,7 @@
                     <pic:cNvPicPr/>
                   </pic:nvPicPr>
                   <pic:blipFill>
-                    <a:blip r:embed="rId9">
+                    <a:blip r:embed="rId10">
                       <a:extLst>
                         <a:ext uri="{28A0092B-C50C-407E-A947-70E740481C1C}">
                           <a14:useLocalDpi xmlns:a14="http://schemas.microsoft.com/office/drawing/2010/main" val="0"/>
@@ -9433,7 +9507,7 @@
                     <pic:cNvPicPr/>
                   </pic:nvPicPr>
                   <pic:blipFill>
-                    <a:blip r:embed="rId10">
+                    <a:blip r:embed="rId11">
                       <a:extLst>
                         <a:ext uri="{28A0092B-C50C-407E-A947-70E740481C1C}">
                           <a14:useLocalDpi xmlns:a14="http://schemas.microsoft.com/office/drawing/2010/main" val="0"/>
@@ -9498,7 +9572,7 @@
                     <pic:cNvPicPr/>
                   </pic:nvPicPr>
                   <pic:blipFill>
-                    <a:blip r:embed="rId11">
+                    <a:blip r:embed="rId12">
                       <a:extLst>
                         <a:ext uri="{28A0092B-C50C-407E-A947-70E740481C1C}">
                           <a14:useLocalDpi xmlns:a14="http://schemas.microsoft.com/office/drawing/2010/main" val="0"/>
@@ -9572,7 +9646,7 @@
                     <pic:cNvPicPr/>
                   </pic:nvPicPr>
                   <pic:blipFill>
-                    <a:blip r:embed="rId12">
+                    <a:blip r:embed="rId13">
                       <a:extLst>
                         <a:ext uri="{28A0092B-C50C-407E-A947-70E740481C1C}">
                           <a14:useLocalDpi xmlns:a14="http://schemas.microsoft.com/office/drawing/2010/main" val="0"/>
@@ -9710,7 +9784,7 @@
                           </pic:cNvPicPr>
                         </pic:nvPicPr>
                         <pic:blipFill>
-                          <a:blip r:embed="rId13"/>
+                          <a:blip r:embed="rId14"/>
                           <a:stretch>
                             <a:fillRect/>
                           </a:stretch>
@@ -9794,7 +9868,7 @@
                   <o:lock v:ext="edit" aspectratio="t"/>
                 </v:shapetype>
                 <v:shape id="Picture 1" o:spid="_x0000_s1027" type="#_x0000_t75" style="position:absolute;width:61391;height:31337;visibility:visible;mso-wrap-style:square" o:gfxdata="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">
-                  <v:imagedata r:id="rId14" o:title=""/>
+                  <v:imagedata r:id="rId15" o:title=""/>
                   <v:path arrowok="t"/>
                 </v:shape>
                 <v:rect id="Rectangle 3" o:spid="_x0000_s1028" style="position:absolute;left:55937;top:1285;width:4857;height:2191;visibility:visible;mso-wrap-style:square;v-text-anchor:top" o:gfxdata="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" fillcolor="white [3201]">
@@ -10090,7 +10164,7 @@
                     <pic:cNvPicPr/>
                   </pic:nvPicPr>
                   <pic:blipFill>
-                    <a:blip r:embed="rId15">
+                    <a:blip r:embed="rId16">
                       <a:extLst>
                         <a:ext uri="{28A0092B-C50C-407E-A947-70E740481C1C}">
                           <a14:useLocalDpi xmlns:a14="http://schemas.microsoft.com/office/drawing/2010/main" val="0"/>
@@ -10209,7 +10283,7 @@
                           </pic:cNvPicPr>
                         </pic:nvPicPr>
                         <pic:blipFill>
-                          <a:blip r:embed="rId16"/>
+                          <a:blip r:embed="rId17"/>
                           <a:stretch>
                             <a:fillRect/>
                           </a:stretch>
@@ -10368,7 +10442,7 @@
                           </pic:cNvPicPr>
                         </pic:nvPicPr>
                         <pic:blipFill>
-                          <a:blip r:embed="rId17"/>
+                          <a:blip r:embed="rId18"/>
                           <a:stretch>
                             <a:fillRect/>
                           </a:stretch>
@@ -10512,7 +10586,7 @@
                           </pic:cNvPicPr>
                         </pic:nvPicPr>
                         <pic:blipFill>
-                          <a:blip r:embed="rId18"/>
+                          <a:blip r:embed="rId19"/>
                           <a:stretch>
                             <a:fillRect/>
                           </a:stretch>
@@ -10713,7 +10787,7 @@
                           </pic:cNvPicPr>
                         </pic:nvPicPr>
                         <pic:blipFill>
-                          <a:blip r:embed="rId19"/>
+                          <a:blip r:embed="rId20"/>
                           <a:stretch>
                             <a:fillRect/>
                           </a:stretch>
@@ -15007,7 +15081,7 @@
 </file>
 
 <file path=customXml/itemProps1.xml><?xml version="1.0" encoding="utf-8"?>
-<ds:datastoreItem xmlns:ds="http://schemas.openxmlformats.org/officeDocument/2006/customXml" ds:itemID="{E6BCA695-75C3-4CFE-9505-DFBECA77EB57}">
+<ds:datastoreItem xmlns:ds="http://schemas.openxmlformats.org/officeDocument/2006/customXml" ds:itemID="{79E04773-59C6-45E8-9433-B6D11A060C64}">
   <ds:schemaRefs>
     <ds:schemaRef ds:uri="http://schemas.openxmlformats.org/officeDocument/2006/bibliography"/>
   </ds:schemaRefs>

</xml_diff>